<commit_message>
Änderungen an der Doku
</commit_message>
<xml_diff>
--- a/BarcodeReader Doku Piehl Ehlers.docx
+++ b/BarcodeReader Doku Piehl Ehlers.docx
@@ -7,6 +7,7 @@
         <w:rPr>
           <w:rFonts w:asciiTheme="majorHAnsi" w:eastAsiaTheme="majorEastAsia" w:hAnsiTheme="majorHAnsi" w:cstheme="majorBidi"/>
           <w:caps/>
+          <w:lang w:eastAsia="en-US"/>
         </w:rPr>
         <w:id w:val="2109532790"/>
         <w:docPartObj>
@@ -18,7 +19,6 @@
         <w:rPr>
           <w:rFonts w:asciiTheme="minorHAnsi" w:eastAsiaTheme="minorHAnsi" w:hAnsiTheme="minorHAnsi" w:cstheme="minorBidi"/>
           <w:caps w:val="0"/>
-          <w:lang w:eastAsia="en-US"/>
         </w:rPr>
       </w:sdtEndPr>
       <w:sdtContent>
@@ -72,6 +72,7 @@
                 <w:dataBinding w:prefixMappings="xmlns:ns0='http://schemas.openxmlformats.org/package/2006/metadata/core-properties' xmlns:ns1='http://purl.org/dc/elements/1.1/'" w:xpath="/ns0:coreProperties[1]/ns1:title[1]" w:storeItemID="{6C3C8BC8-F283-45AE-878A-BAB7291924A1}"/>
                 <w:text/>
               </w:sdtPr>
+              <w:sdtEndPr/>
               <w:sdtContent>
                 <w:tc>
                   <w:tcPr>
@@ -124,6 +125,7 @@
                 <w:dataBinding w:prefixMappings="xmlns:ns0='http://schemas.openxmlformats.org/package/2006/metadata/core-properties' xmlns:ns1='http://purl.org/dc/elements/1.1/'" w:xpath="/ns0:coreProperties[1]/ns1:subject[1]" w:storeItemID="{6C3C8BC8-F283-45AE-878A-BAB7291924A1}"/>
                 <w:text/>
               </w:sdtPr>
+              <w:sdtEndPr/>
               <w:sdtContent>
                 <w:tc>
                   <w:tcPr>
@@ -211,6 +213,7 @@
                 <w:dataBinding w:prefixMappings="xmlns:ns0='http://schemas.openxmlformats.org/package/2006/metadata/core-properties' xmlns:ns1='http://purl.org/dc/elements/1.1/'" w:xpath="/ns0:coreProperties[1]/ns1:creator[1]" w:storeItemID="{6C3C8BC8-F283-45AE-878A-BAB7291924A1}"/>
                 <w:text/>
               </w:sdtPr>
+              <w:sdtEndPr/>
               <w:sdtContent>
                 <w:tc>
                   <w:tcPr>
@@ -278,6 +281,7 @@
                   <w:calendar w:val="gregorian"/>
                 </w:date>
               </w:sdtPr>
+              <w:sdtEndPr/>
               <w:sdtContent>
                 <w:tc>
                   <w:tcPr>
@@ -298,7 +302,7 @@
                         <w:b/>
                         <w:bCs/>
                       </w:rPr>
-                      <w:t>11. Januar 2014</w:t>
+                      <w:t>11.01.2014</w:t>
                     </w:r>
                   </w:p>
                 </w:tc>
@@ -328,6 +332,7 @@
                 <w:dataBinding w:prefixMappings="xmlns:ns0='http://schemas.microsoft.com/office/2006/coverPageProps'" w:xpath="/ns0:CoverPageProperties[1]/ns0:Abstract[1]" w:storeItemID="{55AF091B-3C7A-41E3-B477-F2FDAA23CFDA}"/>
                 <w:text/>
               </w:sdtPr>
+              <w:sdtEndPr/>
               <w:sdtContent>
                 <w:tc>
                   <w:tcPr>
@@ -420,6 +425,7 @@
           <w:noProof/>
           <w:sz w:val="28"/>
           <w:szCs w:val="28"/>
+          <w:lang w:eastAsia="de-DE"/>
         </w:rPr>
         <mc:AlternateContent>
           <mc:Choice Requires="wps">
@@ -552,6 +558,7 @@
           <w:noProof/>
           <w:sz w:val="28"/>
           <w:szCs w:val="28"/>
+          <w:lang w:eastAsia="de-DE"/>
         </w:rPr>
         <mc:AlternateContent>
           <mc:Choice Requires="wps">
@@ -831,7 +838,21 @@
           <w:szCs w:val="24"/>
         </w:rPr>
         <w:br/>
-        <w:t>Es muss dann eine andere Datei ausgewählt werden bevor das Programm genutzt werden kann.</w:t>
+        <w:t>Es muss dann eine andere Datei ausgewählt werden</w:t>
+      </w:r>
+      <w:r>
+        <w:rPr>
+          <w:sz w:val="24"/>
+          <w:szCs w:val="24"/>
+        </w:rPr>
+        <w:t>,</w:t>
+      </w:r>
+      <w:r>
+        <w:rPr>
+          <w:sz w:val="24"/>
+          <w:szCs w:val="24"/>
+        </w:rPr>
+        <w:t xml:space="preserve"> bevor das Programm genutzt werden kann.</w:t>
       </w:r>
       <w:r>
         <w:rPr>
@@ -881,7 +902,35 @@
           <w:szCs w:val="24"/>
         </w:rPr>
         <w:lastRenderedPageBreak/>
-        <w:t>Der Knopf ist solange ausgegraut, bis ein Bild eingelesen wurde. Wenn wieder eine falsche Datei nach dem öffnen einer richtigen eingelesen wird, wird der Knopf wieder grau.</w:t>
+        <w:t xml:space="preserve">Der Knopf ist solange ausgegraut, bis ein Bild eingelesen wurde. Wenn wieder eine falsche Datei nach dem </w:t>
+      </w:r>
+      <w:r>
+        <w:rPr>
+          <w:sz w:val="24"/>
+          <w:szCs w:val="24"/>
+        </w:rPr>
+        <w:t>Ö</w:t>
+      </w:r>
+      <w:r>
+        <w:rPr>
+          <w:sz w:val="24"/>
+          <w:szCs w:val="24"/>
+        </w:rPr>
+        <w:t xml:space="preserve">ffnen einer richtigen </w:t>
+      </w:r>
+      <w:r>
+        <w:rPr>
+          <w:sz w:val="24"/>
+          <w:szCs w:val="24"/>
+        </w:rPr>
+        <w:t xml:space="preserve">Datei </w:t>
+      </w:r>
+      <w:r>
+        <w:rPr>
+          <w:sz w:val="24"/>
+          <w:szCs w:val="24"/>
+        </w:rPr>
+        <w:t>eingelesen wird, wird der Knopf wieder grau.</w:t>
       </w:r>
       <w:r>
         <w:rPr>
@@ -966,7 +1015,21 @@
           <w:szCs w:val="24"/>
         </w:rPr>
         <w:br/>
-        <w:t>Falls kein Barcode gefunden wurde bleibt dieses Feld leer.</w:t>
+        <w:t>Falls kein Barcode gefunden wurde</w:t>
+      </w:r>
+      <w:r>
+        <w:rPr>
+          <w:sz w:val="24"/>
+          <w:szCs w:val="24"/>
+        </w:rPr>
+        <w:t>,</w:t>
+      </w:r>
+      <w:r>
+        <w:rPr>
+          <w:sz w:val="24"/>
+          <w:szCs w:val="24"/>
+        </w:rPr>
+        <w:t xml:space="preserve"> bleibt dieses Feld leer.</w:t>
       </w:r>
     </w:p>
     <w:p>
@@ -986,6 +1049,7 @@
           <w:noProof/>
           <w:sz w:val="24"/>
           <w:szCs w:val="24"/>
+          <w:lang w:eastAsia="de-DE"/>
         </w:rPr>
         <mc:AlternateContent>
           <mc:Choice Requires="wps">
@@ -1114,6 +1178,7 @@
           <w:noProof/>
           <w:sz w:val="24"/>
           <w:szCs w:val="24"/>
+          <w:lang w:eastAsia="de-DE"/>
         </w:rPr>
         <mc:AlternateContent>
           <mc:Choice Requires="wps">
@@ -1242,6 +1307,7 @@
           <w:noProof/>
           <w:sz w:val="24"/>
           <w:szCs w:val="24"/>
+          <w:lang w:eastAsia="de-DE"/>
         </w:rPr>
         <mc:AlternateContent>
           <mc:Choice Requires="wps">
@@ -1623,10 +1689,33 @@
         <w:rPr>
           <w:sz w:val="24"/>
         </w:rPr>
-        <w:t>Beim internen laden des Bildes in das Programm ist ein Fehler aufgetreten. Zum Beispiel könnte die Verbindung mit dem Datenspeicher des Bildes während des Ladevorganges unterbrochen werden sein.</w:t>
-      </w:r>
-    </w:p>
-    <w:p/>
+        <w:t xml:space="preserve">Beim internen </w:t>
+      </w:r>
+      <w:r>
+        <w:rPr>
+          <w:sz w:val="24"/>
+        </w:rPr>
+        <w:t>L</w:t>
+      </w:r>
+      <w:r>
+        <w:rPr>
+          <w:sz w:val="24"/>
+        </w:rPr>
+        <w:t>aden des Bildes in das Programm ist ein Fehler aufgetreten. Zum Beispiel könnte die Verbindung mit dem Datenspeicher des Bildes während des Ladevorganges unterbrochen w</w:t>
+      </w:r>
+      <w:r>
+        <w:rPr>
+          <w:sz w:val="24"/>
+        </w:rPr>
+        <w:t>o</w:t>
+      </w:r>
+      <w:r>
+        <w:rPr>
+          <w:sz w:val="24"/>
+        </w:rPr>
+        <w:t>rden sein.</w:t>
+      </w:r>
+    </w:p>
     <w:p>
       <w:pPr>
         <w:pStyle w:val="berschrift1"/>
@@ -1851,7 +1940,11 @@
         </w:drawing>
       </w:r>
     </w:p>
-    <w:p/>
+    <w:p>
+      <w:r>
+        <w:br w:type="page"/>
+      </w:r>
+    </w:p>
     <w:p>
       <w:pPr>
         <w:pStyle w:val="berschrift1"/>
@@ -1861,6 +1954,7 @@
         </w:rPr>
       </w:pPr>
       <w:r>
+        <w:lastRenderedPageBreak/>
         <w:t>B</w:t>
       </w:r>
       <w:r>
@@ -1900,7 +1994,6 @@
           <w:szCs w:val="24"/>
           <w:lang w:eastAsia="de-DE"/>
         </w:rPr>
-        <w:lastRenderedPageBreak/>
         <w:drawing>
           <wp:anchor distT="180340" distB="180340" distL="114300" distR="114300" simplePos="0" relativeHeight="251670528" behindDoc="0" locked="0" layoutInCell="1" allowOverlap="1" wp14:anchorId="627855F5" wp14:editId="3D8672BE">
             <wp:simplePos x="0" y="0"/>
@@ -2100,7 +2193,21 @@
           <w:sz w:val="24"/>
           <w:szCs w:val="24"/>
         </w:rPr>
-        <w:t>“ sind identisch miteinander. Sie bestehen aus einem schwarzen, weißen, schwarzen Strich. Diese Striche legen die Standardbreite für einen einzelnen Strich im gesamten Code fest. Theoretisch sollten sie alle die gleiche Länge haben.</w:t>
+        <w:t xml:space="preserve">“ sind identisch miteinander. Sie bestehen aus einem schwarzen, weißen, schwarzen Strich. Diese Striche legen die Standardbreite für einen einzelnen Strich im gesamten Code fest. Theoretisch sollten sie alle die gleiche </w:t>
+      </w:r>
+      <w:r>
+        <w:rPr>
+          <w:sz w:val="24"/>
+          <w:szCs w:val="24"/>
+        </w:rPr>
+        <w:t>Breite</w:t>
+      </w:r>
+      <w:r>
+        <w:rPr>
+          <w:sz w:val="24"/>
+          <w:szCs w:val="24"/>
+        </w:rPr>
+        <w:t xml:space="preserve"> haben.</w:t>
       </w:r>
     </w:p>
     <w:p>
@@ -2206,22 +2313,36 @@
           <w:sz w:val="24"/>
           <w:szCs w:val="24"/>
         </w:rPr>
-        <w:t>Nach diesen mindestens zehn weißen Pixeln würde nun jedes gefundene schwarze Pixel zur Ausführung der Methode führen die nach UPC-Code (oder auch bei jeweiliger Auswahl nach Code39) sucht und ihn entschlüsselt.</w:t>
-      </w:r>
-    </w:p>
-    <w:p>
-      <w:pPr>
-        <w:rPr>
-          <w:sz w:val="24"/>
-          <w:szCs w:val="24"/>
-        </w:rPr>
-      </w:pPr>
-      <w:r>
-        <w:rPr>
-          <w:sz w:val="24"/>
-          <w:szCs w:val="24"/>
-        </w:rPr>
         <w:lastRenderedPageBreak/>
+        <w:t>Nach diesen mindestens zehn weißen Pixeln würde nun jedes gefundene schwarze Pixel zur Ausführung der Methode führen</w:t>
+      </w:r>
+      <w:r>
+        <w:rPr>
+          <w:sz w:val="24"/>
+          <w:szCs w:val="24"/>
+        </w:rPr>
+        <w:t>,</w:t>
+      </w:r>
+      <w:r>
+        <w:rPr>
+          <w:sz w:val="24"/>
+          <w:szCs w:val="24"/>
+        </w:rPr>
+        <w:t xml:space="preserve"> die nach UPC-Code (oder auch bei jeweiliger Auswahl nach Code39) sucht und ihn entschlüsselt.</w:t>
+      </w:r>
+    </w:p>
+    <w:p>
+      <w:pPr>
+        <w:rPr>
+          <w:sz w:val="24"/>
+          <w:szCs w:val="24"/>
+        </w:rPr>
+      </w:pPr>
+      <w:r>
+        <w:rPr>
+          <w:sz w:val="24"/>
+          <w:szCs w:val="24"/>
+        </w:rPr>
         <w:t>Zu diesem Zweck wird zuerst die „</w:t>
       </w:r>
       <w:proofErr w:type="spellStart"/>
@@ -2283,7 +2404,35 @@
           <w:sz w:val="24"/>
           <w:szCs w:val="24"/>
         </w:rPr>
-        <w:t>urch kleine Fehler im Bild ein auslesen unmöglich machen würden. Falls so eine falsche „</w:t>
+        <w:t xml:space="preserve">urch kleine Fehler im Bild </w:t>
+      </w:r>
+      <w:r>
+        <w:rPr>
+          <w:sz w:val="24"/>
+          <w:szCs w:val="24"/>
+        </w:rPr>
+        <w:t>das</w:t>
+      </w:r>
+      <w:r>
+        <w:rPr>
+          <w:sz w:val="24"/>
+          <w:szCs w:val="24"/>
+        </w:rPr>
+        <w:t xml:space="preserve"> </w:t>
+      </w:r>
+      <w:r>
+        <w:rPr>
+          <w:sz w:val="24"/>
+          <w:szCs w:val="24"/>
+        </w:rPr>
+        <w:t>A</w:t>
+      </w:r>
+      <w:r>
+        <w:rPr>
+          <w:sz w:val="24"/>
+          <w:szCs w:val="24"/>
+        </w:rPr>
+        <w:t>uslesen unmöglich machen würden. Falls so eine falsche „</w:t>
       </w:r>
       <w:proofErr w:type="spellStart"/>
       <w:r>
@@ -2330,7 +2479,21 @@
           <w:sz w:val="24"/>
           <w:szCs w:val="24"/>
         </w:rPr>
-        <w:t xml:space="preserve">“ erkannt, geht es zurück zum suchen nach einem Anfang und einer </w:t>
+        <w:t xml:space="preserve">“ erkannt, geht es zurück zum </w:t>
+      </w:r>
+      <w:r>
+        <w:rPr>
+          <w:sz w:val="24"/>
+          <w:szCs w:val="24"/>
+        </w:rPr>
+        <w:t>S</w:t>
+      </w:r>
+      <w:r>
+        <w:rPr>
+          <w:sz w:val="24"/>
+          <w:szCs w:val="24"/>
+        </w:rPr>
+        <w:t xml:space="preserve">uchen nach einem Anfang und einer </w:t>
       </w:r>
       <w:proofErr w:type="spellStart"/>
       <w:r>
@@ -2341,6 +2504,13 @@
         <w:t>Guard</w:t>
       </w:r>
       <w:proofErr w:type="spellEnd"/>
+      <w:r>
+        <w:rPr>
+          <w:sz w:val="24"/>
+          <w:szCs w:val="24"/>
+        </w:rPr>
+        <w:t>.</w:t>
+      </w:r>
     </w:p>
     <w:p>
       <w:pPr>
@@ -2385,7 +2555,42 @@
           <w:sz w:val="24"/>
           <w:szCs w:val="24"/>
         </w:rPr>
-        <w:t>Beim lesen dieser Striche wird noch überprüft ob ein strich mal zu kurz oder aber zu lang ist und gleicht dies dann dementsprechend aus. So kann der Code durch klein</w:t>
+        <w:t>Beim L</w:t>
+      </w:r>
+      <w:r>
+        <w:rPr>
+          <w:sz w:val="24"/>
+          <w:szCs w:val="24"/>
+        </w:rPr>
+        <w:t>esen dieser Striche wird noch überprüft</w:t>
+      </w:r>
+      <w:r>
+        <w:rPr>
+          <w:sz w:val="24"/>
+          <w:szCs w:val="24"/>
+        </w:rPr>
+        <w:t>,</w:t>
+      </w:r>
+      <w:r>
+        <w:rPr>
+          <w:sz w:val="24"/>
+          <w:szCs w:val="24"/>
+        </w:rPr>
+        <w:t xml:space="preserve"> ob ein </w:t>
+      </w:r>
+      <w:r>
+        <w:rPr>
+          <w:sz w:val="24"/>
+          <w:szCs w:val="24"/>
+        </w:rPr>
+        <w:t>S</w:t>
+      </w:r>
+      <w:r>
+        <w:rPr>
+          <w:sz w:val="24"/>
+          <w:szCs w:val="24"/>
+        </w:rPr>
+        <w:t>trich mal zu kurz oder aber zu lang ist und gleicht dies dann dementsprechend aus. So kann der Code durch klein</w:t>
       </w:r>
       <w:r>
         <w:rPr>
@@ -2437,7 +2642,21 @@
           <w:sz w:val="24"/>
           <w:szCs w:val="24"/>
         </w:rPr>
-        <w:t>Dies macht das Programm nun sechs Mal hintereinander um die sechs Werte zwischen der ersten rechten „</w:t>
+        <w:t>Dies macht das Programm nun sechs Mal hintereinander</w:t>
+      </w:r>
+      <w:r>
+        <w:rPr>
+          <w:sz w:val="24"/>
+          <w:szCs w:val="24"/>
+        </w:rPr>
+        <w:t>,</w:t>
+      </w:r>
+      <w:r>
+        <w:rPr>
+          <w:sz w:val="24"/>
+          <w:szCs w:val="24"/>
+        </w:rPr>
+        <w:t xml:space="preserve"> um die sechs Werte zwischen der ersten rechten „</w:t>
       </w:r>
       <w:proofErr w:type="spellStart"/>
       <w:r>
@@ -2469,7 +2688,21 @@
           <w:sz w:val="24"/>
           <w:szCs w:val="24"/>
         </w:rPr>
-        <w:t>“ zu ermitteln. Gleichzeitig wandelt sie die Binärzahlen durch eine Tabelle in form einer „</w:t>
+        <w:t xml:space="preserve">“ zu ermitteln. Gleichzeitig wandelt sie die Binärzahlen durch eine Tabelle in </w:t>
+      </w:r>
+      <w:r>
+        <w:rPr>
+          <w:sz w:val="24"/>
+          <w:szCs w:val="24"/>
+        </w:rPr>
+        <w:t>F</w:t>
+      </w:r>
+      <w:r>
+        <w:rPr>
+          <w:sz w:val="24"/>
+          <w:szCs w:val="24"/>
+        </w:rPr>
+        <w:t>orm einer „</w:t>
       </w:r>
       <w:proofErr w:type="spellStart"/>
       <w:r>
@@ -2516,7 +2749,21 @@
           <w:sz w:val="24"/>
           <w:szCs w:val="24"/>
         </w:rPr>
-        <w:t>“ übersprungen um die sechs rechts stehenden Zeichen auf die gleiche Weise wie auf der linken Seite auszuwerten.</w:t>
+        <w:t>“ übersprungen</w:t>
+      </w:r>
+      <w:r>
+        <w:rPr>
+          <w:sz w:val="24"/>
+          <w:szCs w:val="24"/>
+        </w:rPr>
+        <w:t>,</w:t>
+      </w:r>
+      <w:r>
+        <w:rPr>
+          <w:sz w:val="24"/>
+          <w:szCs w:val="24"/>
+        </w:rPr>
+        <w:t xml:space="preserve"> um die sechs rechts stehenden Zeichen auf die gleiche Weise wie auf der linken Seite auszuwerten.</w:t>
       </w:r>
     </w:p>
     <w:p>
@@ -2546,40 +2793,15 @@
           <w:sz w:val="24"/>
           <w:szCs w:val="24"/>
         </w:rPr>
-        <w:t>Falls irgendwo im laufe dieser Prozedur ein Fehler auftritt, springt das Programm immer zurück an den Anfang. Dort versucht es dann mit Hilfe der letzten x- Position weiter nach dem Barcode zu suchen.</w:t>
-      </w:r>
-    </w:p>
-    <w:p>
-      <w:pPr>
-        <w:rPr>
-          <w:sz w:val="24"/>
-          <w:szCs w:val="24"/>
-        </w:rPr>
-      </w:pPr>
-    </w:p>
-    <w:p>
-      <w:pPr>
-        <w:rPr>
-          <w:sz w:val="24"/>
-          <w:szCs w:val="24"/>
-        </w:rPr>
-      </w:pPr>
-    </w:p>
-    <w:p>
-      <w:pPr>
-        <w:rPr>
-          <w:sz w:val="24"/>
-          <w:szCs w:val="24"/>
-        </w:rPr>
-      </w:pPr>
-    </w:p>
-    <w:p>
-      <w:pPr>
-        <w:rPr>
-          <w:sz w:val="24"/>
-          <w:szCs w:val="24"/>
-        </w:rPr>
-      </w:pPr>
+        <w:t>Falls irgendwo im L</w:t>
+      </w:r>
+      <w:r>
+        <w:rPr>
+          <w:sz w:val="24"/>
+          <w:szCs w:val="24"/>
+        </w:rPr>
+        <w:t>aufe dieser Prozedur ein Fehler auftritt, springt das Programm immer zurück an den Anfang. Dort versucht es dann mit Hilfe der letzten x- Position weiter nach dem Barcode zu suchen.</w:t>
+      </w:r>
     </w:p>
     <w:p>
       <w:pPr>
@@ -2616,14 +2838,109 @@
     <w:p>
       <w:pPr>
         <w:pStyle w:val="berschrift1"/>
-      </w:pPr>
-      <w:r>
+        <w:rPr>
+          <w:lang w:val="en-US"/>
+        </w:rPr>
+      </w:pPr>
+      <w:proofErr w:type="spellStart"/>
+      <w:r>
+        <w:rPr>
+          <w:lang w:val="en-US"/>
+        </w:rPr>
         <w:lastRenderedPageBreak/>
+        <w:t>Externer</w:t>
+      </w:r>
+      <w:proofErr w:type="spellEnd"/>
+      <w:r>
+        <w:rPr>
+          <w:lang w:val="en-US"/>
+        </w:rPr>
+        <w:t xml:space="preserve"> Source Code</w:t>
+      </w:r>
+    </w:p>
+    <w:p>
+      <w:r>
+        <w:t>Die Methode „</w:t>
+      </w:r>
+      <w:proofErr w:type="spellStart"/>
+      <w:r>
+        <w:t>MarshalString</w:t>
+      </w:r>
+      <w:proofErr w:type="spellEnd"/>
+      <w:r>
+        <w:t xml:space="preserve"> </w:t>
+      </w:r>
+      <w:proofErr w:type="gramStart"/>
+      <w:r>
+        <w:t>( String</w:t>
+      </w:r>
+      <w:proofErr w:type="gramEnd"/>
+      <w:r>
+        <w:t xml:space="preserve"> ^ s, </w:t>
+      </w:r>
+      <w:proofErr w:type="spellStart"/>
+      <w:r>
+        <w:t>std</w:t>
+      </w:r>
+      <w:proofErr w:type="spellEnd"/>
+      <w:r>
+        <w:t>::</w:t>
+      </w:r>
+      <w:proofErr w:type="spellStart"/>
+      <w:r>
+        <w:t>string</w:t>
+      </w:r>
+      <w:proofErr w:type="spellEnd"/>
+      <w:r>
+        <w:t xml:space="preserve">&amp; </w:t>
+      </w:r>
+      <w:proofErr w:type="spellStart"/>
+      <w:r>
+        <w:t>os</w:t>
+      </w:r>
+      <w:proofErr w:type="spellEnd"/>
+      <w:r>
+        <w:t xml:space="preserve"> )</w:t>
+      </w:r>
+      <w:r>
+        <w:t xml:space="preserve">“ </w:t>
+      </w:r>
+      <w:r>
+        <w:t xml:space="preserve"> </w:t>
+      </w:r>
+      <w:r>
+        <w:t>in der Klasse GUI ist externer Code. Sie stammt vo</w:t>
+      </w:r>
+      <w:r>
+        <w:t xml:space="preserve">m Microsoft Developer Network(MSDN), </w:t>
+      </w:r>
+      <w:hyperlink r:id="rId11" w:history="1">
+        <w:r>
+          <w:rPr>
+            <w:rStyle w:val="Hyperlink"/>
+          </w:rPr>
+          <w:t>http://msdn.microsoft.com/de-de/library/1b4az623.aspx</w:t>
+        </w:r>
+      </w:hyperlink>
+      <w:r>
+        <w:t xml:space="preserve"> .</w:t>
+      </w:r>
+    </w:p>
+    <w:p>
+      <w:pPr>
+        <w:pStyle w:val="berschrift1"/>
+      </w:pPr>
+    </w:p>
+    <w:p>
+      <w:pPr>
+        <w:pStyle w:val="berschrift1"/>
+      </w:pPr>
+      <w:r>
         <w:t>Quellen</w:t>
       </w:r>
     </w:p>
     <w:p>
-      <w:hyperlink r:id="rId11" w:history="1">
+      <w:hyperlink r:id="rId12" w:history="1">
         <w:r>
           <w:rPr>
             <w:rStyle w:val="Hyperlink"/>
@@ -2633,7 +2950,7 @@
       </w:hyperlink>
     </w:p>
     <w:p>
-      <w:hyperlink r:id="rId12" w:history="1">
+      <w:hyperlink r:id="rId13" w:history="1">
         <w:r>
           <w:rPr>
             <w:rStyle w:val="Hyperlink"/>
@@ -2646,7 +2963,7 @@
       </w:r>
     </w:p>
     <w:p>
-      <w:hyperlink r:id="rId13" w:history="1">
+      <w:hyperlink r:id="rId14" w:history="1">
         <w:r>
           <w:rPr>
             <w:rStyle w:val="Hyperlink"/>
@@ -2656,7 +2973,12 @@
       </w:hyperlink>
     </w:p>
     <w:p>
-      <w:hyperlink r:id="rId14" w:history="1">
+      <w:pPr>
+        <w:rPr>
+          <w:rStyle w:val="Hyperlink"/>
+        </w:rPr>
+      </w:pPr>
+      <w:hyperlink r:id="rId15" w:history="1">
         <w:r>
           <w:rPr>
             <w:rStyle w:val="Hyperlink"/>
@@ -2666,8 +2988,46 @@
       </w:hyperlink>
     </w:p>
     <w:p>
+      <w:hyperlink r:id="rId16" w:history="1">
+        <w:r>
+          <w:rPr>
+            <w:rStyle w:val="Hyperlink"/>
+          </w:rPr>
+          <w:t>http://msdn.microsoft.com/en-us/library/3bstk3k5.aspx</w:t>
+        </w:r>
+      </w:hyperlink>
+    </w:p>
+    <w:p>
+      <w:pPr>
+        <w:rPr>
+          <w:rStyle w:val="Hyperlink"/>
+          <w:color w:val="auto"/>
+          <w:u w:val="none"/>
+        </w:rPr>
+      </w:pPr>
+      <w:hyperlink r:id="rId17" w:history="1">
+        <w:r>
+          <w:rPr>
+            <w:rStyle w:val="Hyperlink"/>
+          </w:rPr>
+          <w:t>http://www.cplusplus.com/reference/</w:t>
+        </w:r>
+      </w:hyperlink>
       <w:bookmarkStart w:id="0" w:name="_GoBack"/>
       <w:bookmarkEnd w:id="0"/>
+    </w:p>
+    <w:p>
+      <w:hyperlink r:id="rId18" w:history="1">
+        <w:r>
+          <w:rPr>
+            <w:rStyle w:val="Hyperlink"/>
+          </w:rPr>
+          <w:t>http://msdn.microsoft.com/de-de/library/1b4az623.aspx</w:t>
+        </w:r>
+      </w:hyperlink>
+      <w:r>
+        <w:t xml:space="preserve"> </w:t>
+      </w:r>
     </w:p>
     <w:p/>
     <w:sectPr>
@@ -4065,7 +4425,7 @@
     <w:charset w:val="00"/>
     <w:family w:val="roman"/>
     <w:pitch w:val="variable"/>
-    <w:sig w:usb0="E0002AFF" w:usb1="C0007843" w:usb2="00000009" w:usb3="00000000" w:csb0="000001FF" w:csb1="00000000"/>
+    <w:sig w:usb0="E0002AFF" w:usb1="C0007841" w:usb2="00000009" w:usb3="00000000" w:csb0="000001FF" w:csb1="00000000"/>
   </w:font>
   <w:font w:name="Courier New">
     <w:panose1 w:val="02070309020205020404"/>
@@ -4120,6 +4480,8 @@
   </w:compat>
   <w:rsids>
     <w:rsidRoot w:val="007B0F4B"/>
+    <w:rsid w:val="002E36CB"/>
+    <w:rsid w:val="00727286"/>
     <w:rsid w:val="007B0F4B"/>
     <w:rsid w:val="00813277"/>
   </w:rsids>

</xml_diff>